<commit_message>
+Dodano pakiet "domStworka" - klasy obiektow w domku, "stworek" - klasy obiektow na stworku + sama klasa stworka +Dodano "ekranStworka"(narazie cały bialy + dwa stałe obiekty graficzne) - przypisany do ekranuPomieszczen
</commit_message>
<xml_diff>
--- a/DoZrobienia.docx
+++ b/DoZrobienia.docx
@@ -26,30 +26,8 @@
         <w:rPr>
           <w:rFonts w:cstheme="minorHAnsi"/>
         </w:rPr>
-        <w:t xml:space="preserve">1. Opracowanie przycisku z grafiką, korzystając z klasy </w:t>
-      </w:r>
-      <w:proofErr w:type="spellStart"/>
-      <w:r>
-        <w:rPr>
-          <w:rFonts w:cstheme="minorHAnsi"/>
-        </w:rPr>
-        <w:t>kwadratexPrzycisk</w:t>
-      </w:r>
-      <w:proofErr w:type="spellEnd"/>
-      <w:r>
-        <w:rPr>
-          <w:rFonts w:cstheme="minorHAnsi"/>
-        </w:rPr>
-        <w:t xml:space="preserve"> i </w:t>
-      </w:r>
-      <w:proofErr w:type="spellStart"/>
-      <w:r>
-        <w:rPr>
-          <w:rFonts w:cstheme="minorHAnsi"/>
-        </w:rPr>
-        <w:t>kwadratexObrazek</w:t>
-      </w:r>
-      <w:proofErr w:type="spellEnd"/>
+        <w:t>1. Opracowanie przycisku z grafiką, korzystając z klasy kwadratexPrzycisk i kwadratexObrazek</w:t>
+      </w:r>
     </w:p>
     <w:p>
       <w:pPr>
@@ -75,6 +53,83 @@
           <w:rFonts w:cstheme="minorHAnsi"/>
         </w:rPr>
         <w:t>3. Oknem z Stworkiem zajmujemy sie dopiero po zrobieniu GUI ekranu pomieszczeń!</w:t>
+      </w:r>
+    </w:p>
+    <w:p>
+      <w:pPr>
+        <w:rPr>
+          <w:rFonts w:cstheme="minorHAnsi"/>
+        </w:rPr>
+      </w:pPr>
+    </w:p>
+    <w:p>
+      <w:pPr>
+        <w:jc w:val="center"/>
+        <w:rPr>
+          <w:rFonts w:cstheme="minorHAnsi"/>
+        </w:rPr>
+      </w:pPr>
+      <w:r>
+        <w:rPr>
+          <w:rFonts w:cstheme="minorHAnsi"/>
+        </w:rPr>
+        <w:t>Okno z stworkiem</w:t>
+      </w:r>
+    </w:p>
+    <w:p>
+      <w:pPr>
+        <w:rPr>
+          <w:rFonts w:cstheme="minorHAnsi"/>
+        </w:rPr>
+      </w:pPr>
+      <w:r>
+        <w:rPr>
+          <w:rFonts w:cstheme="minorHAnsi"/>
+        </w:rPr>
+        <w:t>1. JPanel - główny obszar z stworkiem</w:t>
+      </w:r>
+    </w:p>
+    <w:p>
+      <w:pPr>
+        <w:rPr>
+          <w:rFonts w:cstheme="minorHAnsi"/>
+        </w:rPr>
+      </w:pPr>
+      <w:r>
+        <w:rPr>
+          <w:rFonts w:cstheme="minorHAnsi"/>
+        </w:rPr>
+        <w:t>2. JLayeredPane - trzeba się postarać by każd</w:t>
+      </w:r>
+      <w:r>
+        <w:rPr>
+          <w:rFonts w:cstheme="minorHAnsi"/>
+        </w:rPr>
+        <w:t>a</w:t>
+      </w:r>
+      <w:r>
+        <w:rPr>
+          <w:rFonts w:cstheme="minorHAnsi"/>
+        </w:rPr>
+        <w:t xml:space="preserve"> </w:t>
+      </w:r>
+      <w:r>
+        <w:rPr>
+          <w:rFonts w:cstheme="minorHAnsi"/>
+        </w:rPr>
+        <w:t>klasa</w:t>
+      </w:r>
+      <w:r>
+        <w:rPr>
+          <w:rFonts w:cstheme="minorHAnsi"/>
+        </w:rPr>
+        <w:t xml:space="preserve"> na JPanel</w:t>
+      </w:r>
+      <w:r>
+        <w:rPr>
+          <w:rFonts w:cstheme="minorHAnsi"/>
+        </w:rPr>
+        <w:t xml:space="preserve"> dziedziczył to (chodzi o z-index)</w:t>
       </w:r>
     </w:p>
     <w:sectPr>

</xml_diff>

<commit_message>
+Aktualizacja spraw do ogarnięcia w pliku "DoZrobienia.docx"
</commit_message>
<xml_diff>
--- a/DoZrobienia.docx
+++ b/DoZrobienia.docx
@@ -26,7 +26,13 @@
         <w:rPr>
           <w:rFonts w:cstheme="minorHAnsi"/>
         </w:rPr>
-        <w:t>1. Opracowanie przycisku z grafiką, korzystając z klasy kwadratexPrzycisk i kwadratexObrazek</w:t>
+        <w:t xml:space="preserve">1. </w:t>
+      </w:r>
+      <w:r>
+        <w:rPr>
+          <w:rFonts w:cstheme="minorHAnsi"/>
+        </w:rPr>
+        <w:t>Dodanie odpowiednich pól składowych w klasie stworka odpowiadających za przetrzymywanie koloru części ciała Stworka np. Kolor oczu, Kolor ciała itp.</w:t>
       </w:r>
     </w:p>
     <w:p>
@@ -39,7 +45,13 @@
         <w:rPr>
           <w:rFonts w:cstheme="minorHAnsi"/>
         </w:rPr>
-        <w:t>2. Dokończenie grafiki na "ekranie Pomieszczeń"</w:t>
+        <w:t>2. Dodanie animacji poruszania oczu przy odpowiednim wciśnięciu klawisza np. klawisz lewo Stworek patrzy w lewo, klawisz w prawo</w:t>
+      </w:r>
+      <w:r>
+        <w:rPr>
+          <w:rFonts w:cstheme="minorHAnsi"/>
+        </w:rPr>
+        <w:t xml:space="preserve"> Stworek patrzy w prawo itp.</w:t>
       </w:r>
     </w:p>
     <w:p>
@@ -52,7 +64,7 @@
         <w:rPr>
           <w:rFonts w:cstheme="minorHAnsi"/>
         </w:rPr>
-        <w:t>3. Oknem z Stworkiem zajmujemy sie dopiero po zrobieniu GUI ekranu pomieszczeń!</w:t>
+        <w:t>3. Po skończeniu powyższych podpunktów należy zastanowić się jak będziemy konstruować plansze na której będzie się poruszał Stworek tj. Dom, Dwór, Sklepy itp.</w:t>
       </w:r>
     </w:p>
     <w:p>
@@ -61,76 +73,6 @@
           <w:rFonts w:cstheme="minorHAnsi"/>
         </w:rPr>
       </w:pPr>
-    </w:p>
-    <w:p>
-      <w:pPr>
-        <w:jc w:val="center"/>
-        <w:rPr>
-          <w:rFonts w:cstheme="minorHAnsi"/>
-        </w:rPr>
-      </w:pPr>
-      <w:r>
-        <w:rPr>
-          <w:rFonts w:cstheme="minorHAnsi"/>
-        </w:rPr>
-        <w:t>Okno z stworkiem</w:t>
-      </w:r>
-    </w:p>
-    <w:p>
-      <w:pPr>
-        <w:rPr>
-          <w:rFonts w:cstheme="minorHAnsi"/>
-        </w:rPr>
-      </w:pPr>
-      <w:r>
-        <w:rPr>
-          <w:rFonts w:cstheme="minorHAnsi"/>
-        </w:rPr>
-        <w:t>1. JPanel - główny obszar z stworkiem</w:t>
-      </w:r>
-    </w:p>
-    <w:p>
-      <w:pPr>
-        <w:rPr>
-          <w:rFonts w:cstheme="minorHAnsi"/>
-        </w:rPr>
-      </w:pPr>
-      <w:r>
-        <w:rPr>
-          <w:rFonts w:cstheme="minorHAnsi"/>
-        </w:rPr>
-        <w:t>2. JLayeredPane - trzeba się postarać by każd</w:t>
-      </w:r>
-      <w:r>
-        <w:rPr>
-          <w:rFonts w:cstheme="minorHAnsi"/>
-        </w:rPr>
-        <w:t>a</w:t>
-      </w:r>
-      <w:r>
-        <w:rPr>
-          <w:rFonts w:cstheme="minorHAnsi"/>
-        </w:rPr>
-        <w:t xml:space="preserve"> </w:t>
-      </w:r>
-      <w:r>
-        <w:rPr>
-          <w:rFonts w:cstheme="minorHAnsi"/>
-        </w:rPr>
-        <w:t>klasa</w:t>
-      </w:r>
-      <w:r>
-        <w:rPr>
-          <w:rFonts w:cstheme="minorHAnsi"/>
-        </w:rPr>
-        <w:t xml:space="preserve"> na JPanel</w:t>
-      </w:r>
-      <w:r>
-        <w:rPr>
-          <w:rFonts w:cstheme="minorHAnsi"/>
-        </w:rPr>
-        <w:t xml:space="preserve"> dziedziczył to (chodzi o z-index)</w:t>
-      </w:r>
     </w:p>
     <w:sectPr>
       <w:pgSz w:w="11906" w:h="16838"/>

</xml_diff>

<commit_message>
+Wprowadzono porządki w repozytorium +Zmiana zawartości pliku DoZrobienia.docx, tak ogółem ędzie można tutaj sprawdzać co jest aktualnie zrobione i jaki jest tego status
</commit_message>
<xml_diff>
--- a/DoZrobienia.docx
+++ b/DoZrobienia.docx
@@ -7,11 +7,17 @@
         <w:jc w:val="center"/>
         <w:rPr>
           <w:rFonts w:cstheme="minorHAnsi"/>
+          <w:b/>
+          <w:sz w:val="28"/>
+          <w:szCs w:val="28"/>
         </w:rPr>
       </w:pPr>
       <w:r>
         <w:rPr>
           <w:rFonts w:cstheme="minorHAnsi"/>
+          <w:b/>
+          <w:sz w:val="28"/>
+          <w:szCs w:val="28"/>
         </w:rPr>
         <w:t>Do zrobienia</w:t>
       </w:r>
@@ -20,19 +26,53 @@
       <w:pPr>
         <w:rPr>
           <w:rFonts w:cstheme="minorHAnsi"/>
+          <w:b/>
         </w:rPr>
       </w:pPr>
       <w:r>
         <w:rPr>
           <w:rFonts w:cstheme="minorHAnsi"/>
-        </w:rPr>
-        <w:t xml:space="preserve">1. </w:t>
-      </w:r>
-      <w:r>
-        <w:rPr>
-          <w:rFonts w:cstheme="minorHAnsi"/>
-        </w:rPr>
-        <w:t>Dodanie odpowiednich pól składowych w klasie stworka odpowiadających za przetrzymywanie koloru części ciała Stworka np. Kolor oczu, Kolor ciała itp.</w:t>
+          <w:b/>
+        </w:rPr>
+        <w:t xml:space="preserve">Z dnia </w:t>
+      </w:r>
+      <w:r>
+        <w:rPr>
+          <w:rFonts w:cstheme="minorHAnsi"/>
+          <w:b/>
+          <w:color w:val="00B050"/>
+        </w:rPr>
+        <w:t>03-03-2015</w:t>
+      </w:r>
+      <w:r>
+        <w:rPr>
+          <w:rFonts w:cstheme="minorHAnsi"/>
+          <w:b/>
+        </w:rPr>
+        <w:t xml:space="preserve"> 14:00 </w:t>
+      </w:r>
+      <w:r>
+        <w:rPr>
+          <w:rFonts w:cstheme="minorHAnsi"/>
+          <w:b/>
+          <w:color w:val="000000" w:themeColor="text1"/>
+        </w:rPr>
+        <w:t xml:space="preserve">wykonać </w:t>
+      </w:r>
+      <w:r>
+        <w:rPr>
+          <w:rFonts w:cstheme="minorHAnsi"/>
+          <w:b/>
+        </w:rPr>
+        <w:t xml:space="preserve">do dnia </w:t>
+      </w:r>
+      <w:r>
+        <w:rPr>
+          <w:rFonts w:cstheme="minorHAnsi"/>
+          <w:b/>
+          <w:color w:val="FF0000"/>
+        </w:rPr>
+        <w:t>10-03-2015</w:t>
       </w:r>
     </w:p>
     <w:p>
@@ -45,13 +85,35 @@
         <w:rPr>
           <w:rFonts w:cstheme="minorHAnsi"/>
         </w:rPr>
-        <w:t>2. Dodanie animacji poruszania oczu przy odpowiednim wciśnięciu klawisza np. klawisz lewo Stworek patrzy w lewo, klawisz w prawo</w:t>
-      </w:r>
-      <w:r>
-        <w:rPr>
-          <w:rFonts w:cstheme="minorHAnsi"/>
-        </w:rPr>
-        <w:t xml:space="preserve"> Stworek patrzy w prawo itp.</w:t>
+        <w:t>1. Protokół założycielski</w:t>
+      </w:r>
+      <w:r>
+        <w:rPr>
+          <w:rFonts w:cstheme="minorHAnsi"/>
+        </w:rPr>
+        <w:t xml:space="preserve"> (PAWEŁ BIEŻUŃSKI) </w:t>
+      </w:r>
+      <w:r>
+        <w:rPr>
+          <w:rFonts w:cstheme="minorHAnsi"/>
+          <w:b/>
+        </w:rPr>
+        <w:t>status</w:t>
+      </w:r>
+      <w:r>
+        <w:rPr>
+          <w:rFonts w:cstheme="minorHAnsi"/>
+          <w:b/>
+        </w:rPr>
+        <w:t xml:space="preserve">: </w:t>
+      </w:r>
+      <w:r>
+        <w:rPr>
+          <w:rFonts w:cstheme="minorHAnsi"/>
+          <w:b/>
+          <w:color w:val="FF0000"/>
+        </w:rPr>
+        <w:t>IN-PROGRESS</w:t>
       </w:r>
     </w:p>
     <w:p>
@@ -64,13 +126,156 @@
         <w:rPr>
           <w:rFonts w:cstheme="minorHAnsi"/>
         </w:rPr>
-        <w:t>3. Po skończeniu powyższych podpunktów należy zastanowić się jak będziemy konstruować plansze na której będzie się poruszał Stworek tj. Dom, Dwór, Sklepy itp.</w:t>
+        <w:t>2. Specyfikacja wymagań</w:t>
+      </w:r>
+      <w:r>
+        <w:rPr>
+          <w:rFonts w:cstheme="minorHAnsi"/>
+        </w:rPr>
+        <w:t xml:space="preserve"> (</w:t>
+      </w:r>
+      <w:r>
+        <w:rPr>
+          <w:rFonts w:cstheme="minorHAnsi"/>
+        </w:rPr>
+        <w:t>PATRYK TELUS</w:t>
+      </w:r>
+      <w:r>
+        <w:rPr>
+          <w:rFonts w:cstheme="minorHAnsi"/>
+        </w:rPr>
+        <w:t>)</w:t>
+      </w:r>
+      <w:r>
+        <w:rPr>
+          <w:rFonts w:cstheme="minorHAnsi"/>
+        </w:rPr>
+        <w:t xml:space="preserve"> </w:t>
+      </w:r>
+      <w:r>
+        <w:rPr>
+          <w:rFonts w:cstheme="minorHAnsi"/>
+          <w:b/>
+        </w:rPr>
+        <w:t xml:space="preserve">status: </w:t>
+      </w:r>
+      <w:r>
+        <w:rPr>
+          <w:rFonts w:cstheme="minorHAnsi"/>
+          <w:b/>
+          <w:color w:val="FF0000"/>
+        </w:rPr>
+        <w:t>IN-PROGRESS</w:t>
       </w:r>
     </w:p>
     <w:p>
       <w:pPr>
         <w:rPr>
           <w:rFonts w:cstheme="minorHAnsi"/>
+          <w:lang w:val="en-US"/>
+        </w:rPr>
+      </w:pPr>
+      <w:r>
+        <w:rPr>
+          <w:rFonts w:cstheme="minorHAnsi"/>
+          <w:lang w:val="en-US"/>
+        </w:rPr>
+        <w:t xml:space="preserve">3. </w:t>
+      </w:r>
+      <w:proofErr w:type="spellStart"/>
+      <w:r>
+        <w:rPr>
+          <w:rFonts w:cstheme="minorHAnsi"/>
+          <w:lang w:val="en-US"/>
+        </w:rPr>
+        <w:t>Makiety</w:t>
+      </w:r>
+      <w:proofErr w:type="spellEnd"/>
+      <w:r>
+        <w:rPr>
+          <w:rFonts w:cstheme="minorHAnsi"/>
+          <w:lang w:val="en-US"/>
+        </w:rPr>
+        <w:t xml:space="preserve">(PAWEŁ GOŁUŃSKI) </w:t>
+      </w:r>
+      <w:r>
+        <w:rPr>
+          <w:rFonts w:cstheme="minorHAnsi"/>
+          <w:b/>
+          <w:lang w:val="en-US"/>
+        </w:rPr>
+        <w:t xml:space="preserve">status: </w:t>
+      </w:r>
+      <w:r>
+        <w:rPr>
+          <w:rFonts w:cstheme="minorHAnsi"/>
+          <w:b/>
+          <w:color w:val="FF0000"/>
+          <w:lang w:val="en-US"/>
+        </w:rPr>
+        <w:t>IN-PROGRESS</w:t>
+      </w:r>
+    </w:p>
+    <w:p>
+      <w:pPr>
+        <w:rPr>
+          <w:rFonts w:cstheme="minorHAnsi"/>
+          <w:lang w:val="en-US"/>
+        </w:rPr>
+      </w:pPr>
+      <w:r>
+        <w:rPr>
+          <w:rFonts w:cstheme="minorHAnsi"/>
+          <w:lang w:val="en-US"/>
+        </w:rPr>
+        <w:t xml:space="preserve">4. </w:t>
+      </w:r>
+      <w:proofErr w:type="spellStart"/>
+      <w:r>
+        <w:rPr>
+          <w:rFonts w:cstheme="minorHAnsi"/>
+          <w:lang w:val="en-US"/>
+        </w:rPr>
+        <w:t>Założenie</w:t>
+      </w:r>
+      <w:proofErr w:type="spellEnd"/>
+      <w:r>
+        <w:rPr>
+          <w:rFonts w:cstheme="minorHAnsi"/>
+          <w:lang w:val="en-US"/>
+        </w:rPr>
+        <w:t xml:space="preserve"> "Issue Tracker"</w:t>
+      </w:r>
+      <w:r>
+        <w:rPr>
+          <w:rFonts w:cstheme="minorHAnsi"/>
+          <w:lang w:val="en-US"/>
+        </w:rPr>
+        <w:t xml:space="preserve"> (ŁUKASZ FLAK) </w:t>
+      </w:r>
+      <w:r>
+        <w:rPr>
+          <w:rFonts w:cstheme="minorHAnsi"/>
+          <w:b/>
+          <w:lang w:val="en-US"/>
+        </w:rPr>
+        <w:t xml:space="preserve">status: </w:t>
+      </w:r>
+      <w:r>
+        <w:rPr>
+          <w:rFonts w:cstheme="minorHAnsi"/>
+          <w:b/>
+          <w:color w:val="FF0000"/>
+          <w:lang w:val="en-US"/>
+        </w:rPr>
+        <w:t>IN-PROGRESS</w:t>
+      </w:r>
+    </w:p>
+    <w:p>
+      <w:pPr>
+        <w:rPr>
+          <w:rFonts w:cstheme="minorHAnsi"/>
+          <w:lang w:val="en-US"/>
         </w:rPr>
       </w:pPr>
     </w:p>

</xml_diff>